<commit_message>
Cover letter and text updates
</commit_message>
<xml_diff>
--- a/Paper/Text/Ovary_app_draft/Cover_letter.docx
+++ b/Paper/Text/Ovary_app_draft/Cover_letter.docx
@@ -4,37 +4,20 @@
   <w:body>
     <w:p>
       <w:pPr>
-        <w:spacing w:line="276" w:lineRule="auto"/>
-        <w:jc w:val="both"/>
-        <w:rPr>
-          <w:rFonts w:ascii="Arial" w:hAnsi="Arial" w:cs="Arial"/>
-          <w:sz w:val="22"/>
-          <w:szCs w:val="22"/>
-        </w:rPr>
-      </w:pPr>
-      <w:r>
-        <w:rPr>
-          <w:rFonts w:ascii="Arial" w:hAnsi="Arial" w:cs="Arial"/>
-          <w:sz w:val="22"/>
-          <w:szCs w:val="22"/>
-        </w:rPr>
-        <w:t>February</w:t>
-      </w:r>
-      <w:r>
-        <w:rPr>
-          <w:rFonts w:ascii="Arial" w:hAnsi="Arial" w:cs="Arial"/>
-          <w:sz w:val="22"/>
-          <w:szCs w:val="22"/>
-        </w:rPr>
-        <w:t xml:space="preserve"> </w:t>
-      </w:r>
-      <w:r>
-        <w:rPr>
-          <w:rFonts w:ascii="Arial" w:hAnsi="Arial" w:cs="Arial"/>
-          <w:sz w:val="22"/>
-          <w:szCs w:val="22"/>
-        </w:rPr>
-        <w:t>4</w:t>
+        <w:jc w:val="both"/>
+        <w:rPr>
+          <w:rFonts w:ascii="Arial" w:hAnsi="Arial" w:cs="Arial"/>
+          <w:sz w:val="22"/>
+          <w:szCs w:val="22"/>
+        </w:rPr>
+      </w:pPr>
+      <w:r>
+        <w:rPr>
+          <w:rFonts w:ascii="Arial" w:hAnsi="Arial" w:cs="Arial"/>
+          <w:sz w:val="22"/>
+          <w:szCs w:val="22"/>
+        </w:rPr>
+        <w:t>February 4</w:t>
       </w:r>
       <w:r>
         <w:rPr>
@@ -54,10 +37,13 @@
         <w:t>, 2021</w:t>
       </w:r>
     </w:p>
-    <w:p/>
-    <w:p>
-      <w:pPr>
-        <w:spacing w:line="276" w:lineRule="auto"/>
+    <w:p>
+      <w:pPr>
+        <w:jc w:val="both"/>
+      </w:pPr>
+    </w:p>
+    <w:p>
+      <w:pPr>
         <w:jc w:val="both"/>
         <w:rPr>
           <w:rFonts w:ascii="Arial" w:hAnsi="Arial" w:cs="Arial"/>
@@ -76,18 +62,16 @@
     </w:p>
     <w:p>
       <w:pPr>
-        <w:spacing w:line="276" w:lineRule="auto"/>
-        <w:jc w:val="both"/>
-        <w:rPr>
-          <w:rFonts w:ascii="Arial" w:hAnsi="Arial" w:cs="Arial"/>
-          <w:sz w:val="22"/>
-          <w:szCs w:val="22"/>
-        </w:rPr>
-      </w:pPr>
-    </w:p>
-    <w:p>
-      <w:pPr>
-        <w:spacing w:line="276" w:lineRule="auto"/>
+        <w:jc w:val="both"/>
+        <w:rPr>
+          <w:rFonts w:ascii="Arial" w:hAnsi="Arial" w:cs="Arial"/>
+          <w:sz w:val="22"/>
+          <w:szCs w:val="22"/>
+        </w:rPr>
+      </w:pPr>
+    </w:p>
+    <w:p>
+      <w:pPr>
         <w:jc w:val="both"/>
         <w:rPr>
           <w:rFonts w:ascii="Arial" w:hAnsi="Arial" w:cs="Arial"/>
@@ -111,104 +95,152 @@
           <w:sz w:val="22"/>
           <w:szCs w:val="22"/>
         </w:rPr>
-        <w:t>Oo-site: Dashboard to visualize gene expression in the Drosophila germarium reveals entry into meiosis is regulated post-transcriptionally</w:t>
+        <w:t xml:space="preserve">Oo-site: A dashboard to visualize gene expression reveals meiotic entry is regulated post-transcriptionally during </w:t>
       </w:r>
       <w:r>
         <w:rPr>
           <w:rFonts w:ascii="Arial" w:hAnsi="Arial" w:cs="Arial"/>
           <w:b/>
           <w:bCs/>
-          <w:sz w:val="22"/>
-          <w:szCs w:val="22"/>
-        </w:rPr>
-        <w:t xml:space="preserve"> </w:t>
-      </w:r>
-      <w:r>
-        <w:rPr>
-          <w:rFonts w:ascii="Arial" w:hAnsi="Arial" w:cs="Arial"/>
-          <w:bCs/>
-          <w:sz w:val="22"/>
-          <w:szCs w:val="22"/>
-        </w:rPr>
-        <w:t xml:space="preserve">for consideration as a Research Article at </w:t>
-      </w:r>
-      <w:r>
-        <w:rPr>
-          <w:rFonts w:ascii="Arial" w:hAnsi="Arial" w:cs="Arial"/>
           <w:i/>
           <w:iCs/>
           <w:sz w:val="22"/>
           <w:szCs w:val="22"/>
         </w:rPr>
-        <w:t>Development</w:t>
-      </w:r>
-      <w:r>
-        <w:rPr>
-          <w:rFonts w:ascii="Arial" w:hAnsi="Arial" w:cs="Arial"/>
+        <w:t>Drosophila</w:t>
+      </w:r>
+      <w:r>
+        <w:rPr>
+          <w:rFonts w:ascii="Arial" w:hAnsi="Arial" w:cs="Arial"/>
+          <w:b/>
           <w:bCs/>
           <w:sz w:val="22"/>
           <w:szCs w:val="22"/>
         </w:rPr>
-        <w:t>.</w:t>
-      </w:r>
-      <w:r>
-        <w:rPr>
-          <w:rFonts w:ascii="Arial" w:hAnsi="Arial" w:cs="Arial"/>
+        <w:t xml:space="preserve"> oogenesis</w:t>
+      </w:r>
+      <w:r>
+        <w:rPr>
+          <w:rFonts w:ascii="Arial" w:hAnsi="Arial" w:cs="Arial"/>
+          <w:b/>
+          <w:bCs/>
+          <w:sz w:val="22"/>
+          <w:szCs w:val="22"/>
+        </w:rPr>
+        <w:t>”</w:t>
+      </w:r>
+      <w:r>
+        <w:rPr>
+          <w:rFonts w:ascii="Arial" w:hAnsi="Arial" w:cs="Arial"/>
+          <w:b/>
+          <w:bCs/>
           <w:sz w:val="22"/>
           <w:szCs w:val="22"/>
         </w:rPr>
         <w:t xml:space="preserve"> </w:t>
       </w:r>
-    </w:p>
-    <w:p>
-      <w:pPr>
-        <w:spacing w:line="276" w:lineRule="auto"/>
-        <w:jc w:val="both"/>
-        <w:rPr>
-          <w:rFonts w:ascii="Arial" w:hAnsi="Arial" w:cs="Arial"/>
-          <w:sz w:val="22"/>
-          <w:szCs w:val="22"/>
-        </w:rPr>
-      </w:pPr>
-    </w:p>
-    <w:p>
-      <w:pPr>
-        <w:spacing w:line="276" w:lineRule="auto"/>
-        <w:jc w:val="both"/>
+      <w:r>
+        <w:rPr>
+          <w:rFonts w:ascii="Arial" w:hAnsi="Arial" w:cs="Arial"/>
+          <w:bCs/>
+          <w:sz w:val="22"/>
+          <w:szCs w:val="22"/>
+        </w:rPr>
+        <w:t xml:space="preserve">for consideration as a </w:t>
+      </w:r>
+      <w:r>
+        <w:rPr>
+          <w:rFonts w:ascii="Arial" w:hAnsi="Arial" w:cs="Arial"/>
+          <w:bCs/>
+          <w:sz w:val="22"/>
+          <w:szCs w:val="22"/>
+        </w:rPr>
+        <w:t>Resource r</w:t>
+      </w:r>
+      <w:r>
+        <w:rPr>
+          <w:rFonts w:ascii="Arial" w:hAnsi="Arial" w:cs="Arial"/>
+          <w:bCs/>
+          <w:sz w:val="22"/>
+          <w:szCs w:val="22"/>
+        </w:rPr>
+        <w:t xml:space="preserve">esearch </w:t>
+      </w:r>
+      <w:r>
+        <w:rPr>
+          <w:rFonts w:ascii="Arial" w:hAnsi="Arial" w:cs="Arial"/>
+          <w:bCs/>
+          <w:sz w:val="22"/>
+          <w:szCs w:val="22"/>
+        </w:rPr>
+        <w:t>a</w:t>
+      </w:r>
+      <w:r>
+        <w:rPr>
+          <w:rFonts w:ascii="Arial" w:hAnsi="Arial" w:cs="Arial"/>
+          <w:bCs/>
+          <w:sz w:val="22"/>
+          <w:szCs w:val="22"/>
+        </w:rPr>
+        <w:t xml:space="preserve">rticle at </w:t>
+      </w:r>
+      <w:r>
         <w:rPr>
           <w:rFonts w:ascii="Arial" w:hAnsi="Arial" w:cs="Arial"/>
           <w:i/>
           <w:iCs/>
           <w:sz w:val="22"/>
           <w:szCs w:val="22"/>
-          <w:u w:val="single"/>
-        </w:rPr>
-      </w:pPr>
-      <w:r>
-        <w:rPr>
-          <w:rFonts w:ascii="Arial" w:hAnsi="Arial" w:cs="Arial"/>
-          <w:sz w:val="22"/>
-          <w:szCs w:val="22"/>
-        </w:rPr>
-        <w:t xml:space="preserve">The </w:t>
-      </w:r>
-      <w:r>
+        </w:rPr>
+        <w:t>Development</w:t>
+      </w:r>
+      <w:r>
+        <w:rPr>
+          <w:rFonts w:ascii="Arial" w:hAnsi="Arial" w:cs="Arial"/>
+          <w:bCs/>
+          <w:sz w:val="22"/>
+          <w:szCs w:val="22"/>
+        </w:rPr>
+        <w:t>.</w:t>
+      </w:r>
+      <w:r>
+        <w:rPr>
+          <w:rFonts w:ascii="Arial" w:hAnsi="Arial" w:cs="Arial"/>
+          <w:sz w:val="22"/>
+          <w:szCs w:val="22"/>
+        </w:rPr>
+        <w:t xml:space="preserve"> </w:t>
+      </w:r>
+    </w:p>
+    <w:p>
+      <w:pPr>
+        <w:jc w:val="both"/>
+        <w:rPr>
+          <w:rFonts w:ascii="Arial" w:hAnsi="Arial" w:cs="Arial"/>
+          <w:sz w:val="22"/>
+          <w:szCs w:val="22"/>
+        </w:rPr>
+      </w:pPr>
+    </w:p>
+    <w:p>
+      <w:pPr>
+        <w:jc w:val="both"/>
         <w:rPr>
           <w:rFonts w:ascii="Arial" w:hAnsi="Arial" w:cs="Arial"/>
           <w:i/>
           <w:iCs/>
           <w:sz w:val="22"/>
           <w:szCs w:val="22"/>
-        </w:rPr>
-        <w:t>Drosophila</w:t>
-      </w:r>
-      <w:r>
-        <w:rPr>
-          <w:rFonts w:ascii="Arial" w:hAnsi="Arial" w:cs="Arial"/>
-          <w:sz w:val="22"/>
-          <w:szCs w:val="22"/>
-        </w:rPr>
-        <w:t xml:space="preserve"> ovary is a powerful and widely used model to study stem cell differentiation and meiosis. Numerous studies have applied sequencing techniques to monitor gene expression during differentiation of </w:t>
+          <w:u w:val="single"/>
+        </w:rPr>
+      </w:pPr>
+      <w:r>
+        <w:rPr>
+          <w:rFonts w:ascii="Arial" w:hAnsi="Arial" w:cs="Arial"/>
+          <w:sz w:val="22"/>
+          <w:szCs w:val="22"/>
+        </w:rPr>
+        <w:t xml:space="preserve">The </w:t>
       </w:r>
       <w:r>
         <w:rPr>
@@ -226,90 +258,84 @@
           <w:sz w:val="22"/>
           <w:szCs w:val="22"/>
         </w:rPr>
-        <w:t xml:space="preserve"> germline stem cells including single cell mRNA sequencing. However, although a large amount o</w:t>
-      </w:r>
-      <w:r>
-        <w:rPr>
-          <w:rFonts w:ascii="Arial" w:hAnsi="Arial" w:cs="Arial"/>
-          <w:sz w:val="22"/>
-          <w:szCs w:val="22"/>
-        </w:rPr>
-        <w:t>p-0</w:t>
-      </w:r>
-      <w:r>
-        <w:rPr>
-          <w:rFonts w:ascii="Arial" w:hAnsi="Arial" w:cs="Arial"/>
-          <w:sz w:val="22"/>
-          <w:szCs w:val="22"/>
-        </w:rPr>
-        <w:t xml:space="preserve">f data has been generated, it remains inaccessible to much of the scientific community as analyzing RNAseq data requires bioinformatic expertise. </w:t>
-      </w:r>
-      <w:r>
-        <w:rPr>
-          <w:rFonts w:ascii="Arial" w:hAnsi="Arial" w:cs="Arial"/>
-          <w:sz w:val="22"/>
-          <w:szCs w:val="22"/>
-          <w:u w:val="single"/>
-        </w:rPr>
-        <w:t xml:space="preserve">Here, we present </w:t>
-      </w:r>
-      <w:r>
-        <w:rPr>
-          <w:rFonts w:ascii="Arial" w:hAnsi="Arial" w:cs="Arial"/>
-          <w:sz w:val="22"/>
-          <w:szCs w:val="22"/>
-          <w:u w:val="single"/>
-        </w:rPr>
-        <w:t>a tool, Oo-site, which provides users access to mRNA, polysome and single cell sequencing data through an easy-to-use interface.</w:t>
-      </w:r>
-    </w:p>
-    <w:p>
-      <w:pPr>
-        <w:spacing w:line="276" w:lineRule="auto"/>
-        <w:jc w:val="both"/>
+        <w:t xml:space="preserve"> </w:t>
+      </w:r>
+      <w:r>
+        <w:rPr>
+          <w:rFonts w:ascii="Arial" w:hAnsi="Arial" w:cs="Arial"/>
+          <w:sz w:val="22"/>
+          <w:szCs w:val="22"/>
+        </w:rPr>
+        <w:t xml:space="preserve">oogenesis </w:t>
+      </w:r>
+      <w:r>
+        <w:rPr>
+          <w:rFonts w:ascii="Arial" w:hAnsi="Arial" w:cs="Arial"/>
+          <w:sz w:val="22"/>
+          <w:szCs w:val="22"/>
+        </w:rPr>
+        <w:t>is a powerful and widely used model to study stem cell differentiation and meiosis. Numerous studies have applied sequencing</w:t>
+      </w:r>
+      <w:r>
+        <w:rPr>
+          <w:rFonts w:ascii="Arial" w:hAnsi="Arial" w:cs="Arial"/>
+          <w:sz w:val="22"/>
+          <w:szCs w:val="22"/>
+        </w:rPr>
+        <w:t xml:space="preserve"> (seq)</w:t>
+      </w:r>
+      <w:r>
+        <w:rPr>
+          <w:rFonts w:ascii="Arial" w:hAnsi="Arial" w:cs="Arial"/>
+          <w:sz w:val="22"/>
+          <w:szCs w:val="22"/>
+        </w:rPr>
+        <w:t xml:space="preserve"> techniques to monitor gene expression during differentiation of </w:t>
+      </w:r>
+      <w:r>
         <w:rPr>
           <w:rFonts w:ascii="Arial" w:hAnsi="Arial" w:cs="Arial"/>
           <w:i/>
           <w:iCs/>
           <w:sz w:val="22"/>
           <w:szCs w:val="22"/>
+        </w:rPr>
+        <w:t>Drosophila</w:t>
+      </w:r>
+      <w:r>
+        <w:rPr>
+          <w:rFonts w:ascii="Arial" w:hAnsi="Arial" w:cs="Arial"/>
+          <w:sz w:val="22"/>
+          <w:szCs w:val="22"/>
+        </w:rPr>
+        <w:t xml:space="preserve"> germline stem cells including single cell mRNA sequencing. However, although a large amount of data has been generated, it remains inaccessible to much of the scientific community as analyzing RNA</w:t>
+      </w:r>
+      <w:ins w:id="0" w:author="Rangan, Prashanth" w:date="2022-01-28T14:39:00Z">
+        <w:r>
+          <w:rPr>
+            <w:rFonts w:ascii="Arial" w:hAnsi="Arial" w:cs="Arial"/>
+            <w:sz w:val="22"/>
+            <w:szCs w:val="22"/>
+          </w:rPr>
+          <w:t>-</w:t>
+        </w:r>
+      </w:ins>
+      <w:r>
+        <w:rPr>
+          <w:rFonts w:ascii="Arial" w:hAnsi="Arial" w:cs="Arial"/>
+          <w:sz w:val="22"/>
+          <w:szCs w:val="22"/>
+        </w:rPr>
+        <w:t xml:space="preserve">seq data requires bioinformatic expertise. </w:t>
+      </w:r>
+      <w:r>
+        <w:rPr>
+          <w:rFonts w:ascii="Arial" w:hAnsi="Arial" w:cs="Arial"/>
+          <w:sz w:val="22"/>
+          <w:szCs w:val="22"/>
           <w:u w:val="single"/>
         </w:rPr>
-      </w:pPr>
-    </w:p>
-    <w:p>
-      <w:pPr>
-        <w:spacing w:line="276" w:lineRule="auto"/>
-        <w:jc w:val="both"/>
-        <w:rPr>
-          <w:rFonts w:ascii="Arial" w:hAnsi="Arial" w:cs="Arial"/>
-          <w:sz w:val="22"/>
-          <w:szCs w:val="22"/>
-        </w:rPr>
-      </w:pPr>
-      <w:r>
-        <w:rPr>
-          <w:rFonts w:ascii="Arial" w:hAnsi="Arial" w:cs="Arial"/>
-          <w:sz w:val="22"/>
-          <w:szCs w:val="22"/>
-        </w:rPr>
-        <w:t>Oo-site provides three modules with which users can explore changes in gene expression at the mRNA level or translation efficiency</w:t>
-      </w:r>
-      <w:r>
-        <w:rPr>
-          <w:rFonts w:ascii="Arial" w:hAnsi="Arial" w:cs="Arial"/>
-          <w:sz w:val="22"/>
-          <w:szCs w:val="22"/>
-        </w:rPr>
-        <w:t xml:space="preserve"> (TE)</w:t>
-      </w:r>
-      <w:r>
-        <w:rPr>
-          <w:rFonts w:ascii="Arial" w:hAnsi="Arial" w:cs="Arial"/>
-          <w:sz w:val="22"/>
-          <w:szCs w:val="22"/>
-        </w:rPr>
-        <w:t xml:space="preserve"> of mRNAs. Users can examine this expression landscape at the level of a single gene using the ovary-map module, globally with the ovary-heatmap, or examine groups of genes either from a custom list or by GO-term using ovary-violin. </w:t>
+        <w:t xml:space="preserve">Here, we present </w:t>
       </w:r>
       <w:r>
         <w:rPr>
@@ -318,8 +344,37 @@
           <w:szCs w:val="22"/>
           <w:u w:val="single"/>
         </w:rPr>
-        <w:t>Oo-site allows users to export reports of their visualizations to allow them to easily create publication</w:t>
-      </w:r>
+        <w:t>a tool, Oo-site</w:t>
+      </w:r>
+      <w:ins w:id="1" w:author="Elliot Martin" w:date="2022-01-28T16:11:00Z">
+        <w:r>
+          <w:rPr>
+            <w:rFonts w:ascii="Arial" w:hAnsi="Arial" w:cs="Arial"/>
+            <w:sz w:val="22"/>
+            <w:szCs w:val="22"/>
+            <w:u w:val="single"/>
+          </w:rPr>
+          <w:t xml:space="preserve"> (</w:t>
+        </w:r>
+        <w:r>
+          <w:rPr>
+            <w:rFonts w:ascii="Arial" w:hAnsi="Arial" w:cs="Arial"/>
+            <w:sz w:val="22"/>
+            <w:szCs w:val="22"/>
+            <w:u w:val="single"/>
+          </w:rPr>
+          <w:t>https://www.ranganlab.com/Oo-site</w:t>
+        </w:r>
+        <w:r>
+          <w:rPr>
+            <w:rFonts w:ascii="Arial" w:hAnsi="Arial" w:cs="Arial"/>
+            <w:sz w:val="22"/>
+            <w:szCs w:val="22"/>
+            <w:u w:val="single"/>
+          </w:rPr>
+          <w:t>)</w:t>
+        </w:r>
+      </w:ins>
       <w:r>
         <w:rPr>
           <w:rFonts w:ascii="Arial" w:hAnsi="Arial" w:cs="Arial"/>
@@ -327,8 +382,19 @@
           <w:szCs w:val="22"/>
           <w:u w:val="single"/>
         </w:rPr>
-        <w:t>-</w:t>
-      </w:r>
+        <w:t>, which provides users access to RNA</w:t>
+      </w:r>
+      <w:ins w:id="2" w:author="Rangan, Prashanth" w:date="2022-01-28T14:42:00Z">
+        <w:r>
+          <w:rPr>
+            <w:rFonts w:ascii="Arial" w:hAnsi="Arial" w:cs="Arial"/>
+            <w:sz w:val="22"/>
+            <w:szCs w:val="22"/>
+            <w:u w:val="single"/>
+          </w:rPr>
+          <w:t>-</w:t>
+        </w:r>
+      </w:ins>
       <w:r>
         <w:rPr>
           <w:rFonts w:ascii="Arial" w:hAnsi="Arial" w:cs="Arial"/>
@@ -336,66 +402,19 @@
           <w:szCs w:val="22"/>
           <w:u w:val="single"/>
         </w:rPr>
-        <w:t>ready figures.</w:t>
-      </w:r>
-    </w:p>
-    <w:p/>
-    <w:p>
-      <w:pPr>
-        <w:rPr>
-          <w:rFonts w:ascii="Arial" w:hAnsi="Arial" w:cs="Arial"/>
-          <w:sz w:val="22"/>
-          <w:szCs w:val="22"/>
-        </w:rPr>
-      </w:pPr>
-      <w:r>
-        <w:rPr>
-          <w:rFonts w:ascii="Arial" w:hAnsi="Arial" w:cs="Arial"/>
-          <w:sz w:val="22"/>
-          <w:szCs w:val="22"/>
-        </w:rPr>
-        <w:t xml:space="preserve">We </w:t>
-      </w:r>
-      <w:r>
-        <w:rPr>
-          <w:rFonts w:ascii="Arial" w:hAnsi="Arial" w:cs="Arial"/>
-          <w:sz w:val="22"/>
-          <w:szCs w:val="22"/>
-        </w:rPr>
-        <w:t>demonstrated that observations from Oo-site are representative of meaningful changes in gene expression changes both at the mRNA and TE level</w:t>
-      </w:r>
-      <w:r>
-        <w:rPr>
-          <w:rFonts w:ascii="Arial" w:hAnsi="Arial" w:cs="Arial"/>
-          <w:sz w:val="22"/>
-          <w:szCs w:val="22"/>
-        </w:rPr>
-        <w:t xml:space="preserve"> by using previously published sequencing data as well as by FISH and </w:t>
-      </w:r>
-      <w:r>
-        <w:rPr>
-          <w:rFonts w:ascii="Arial" w:hAnsi="Arial" w:cs="Arial"/>
-          <w:sz w:val="22"/>
-          <w:szCs w:val="22"/>
-        </w:rPr>
-        <w:t>usage of tagged reporters</w:t>
-      </w:r>
-      <w:r>
-        <w:rPr>
-          <w:rFonts w:ascii="Arial" w:hAnsi="Arial" w:cs="Arial"/>
-          <w:sz w:val="22"/>
-          <w:szCs w:val="22"/>
-        </w:rPr>
-        <w:t>.</w:t>
-      </w:r>
-      <w:r>
-        <w:rPr>
-          <w:rFonts w:ascii="Arial" w:hAnsi="Arial" w:cs="Arial"/>
-          <w:sz w:val="22"/>
-          <w:szCs w:val="22"/>
-        </w:rPr>
-        <w:t xml:space="preserve"> </w:t>
-      </w:r>
+        <w:t>, polysome</w:t>
+      </w:r>
+      <w:ins w:id="3" w:author="Rangan, Prashanth" w:date="2022-01-28T14:42:00Z">
+        <w:r>
+          <w:rPr>
+            <w:rFonts w:ascii="Arial" w:hAnsi="Arial" w:cs="Arial"/>
+            <w:sz w:val="22"/>
+            <w:szCs w:val="22"/>
+            <w:u w:val="single"/>
+          </w:rPr>
+          <w:t>-</w:t>
+        </w:r>
+      </w:ins>
       <w:r>
         <w:rPr>
           <w:rFonts w:ascii="Arial" w:hAnsi="Arial" w:cs="Arial"/>
@@ -403,7 +422,7 @@
           <w:szCs w:val="22"/>
           <w:u w:val="single"/>
         </w:rPr>
-        <w:t>Furthermore, we have demonstrated the utility of Oo-site in hypothesis generation and discovery by using it to find that Ord, a crucial regulator of proper meiosis, is controlled primarily post-transcriptionally</w:t>
+        <w:t>,</w:t>
       </w:r>
       <w:r>
         <w:rPr>
@@ -412,7 +431,7 @@
           <w:szCs w:val="22"/>
           <w:u w:val="single"/>
         </w:rPr>
-        <w:t xml:space="preserve"> during meiotic entry</w:t>
+        <w:t xml:space="preserve"> and single cell</w:t>
       </w:r>
       <w:r>
         <w:rPr>
@@ -421,45 +440,21 @@
           <w:szCs w:val="22"/>
           <w:u w:val="single"/>
         </w:rPr>
-        <w:t>.</w:t>
-      </w:r>
-    </w:p>
-    <w:p>
-      <w:pPr>
-        <w:rPr>
-          <w:rFonts w:ascii="Arial" w:hAnsi="Arial" w:cs="Arial"/>
-          <w:sz w:val="22"/>
-          <w:szCs w:val="22"/>
-        </w:rPr>
-      </w:pPr>
-    </w:p>
-    <w:p>
-      <w:pPr>
+        <w:t xml:space="preserve">-, </w:t>
+      </w:r>
+      <w:r>
         <w:rPr>
           <w:rFonts w:ascii="Arial" w:hAnsi="Arial" w:cs="Arial"/>
           <w:sz w:val="22"/>
           <w:szCs w:val="22"/>
           <w:u w:val="single"/>
         </w:rPr>
-      </w:pPr>
-      <w:r>
-        <w:rPr>
-          <w:rFonts w:ascii="Arial" w:hAnsi="Arial" w:cs="Arial"/>
-          <w:sz w:val="22"/>
-          <w:szCs w:val="22"/>
-        </w:rPr>
-        <w:t xml:space="preserve">Furthermore, Oo-site has potential as a teaching and demonstration tool as it can provide a window in the world of genomics and development to those without bioinformatic training. </w:t>
-      </w:r>
-      <w:r>
-        <w:rPr>
-          <w:rFonts w:ascii="Arial" w:hAnsi="Arial" w:cs="Arial"/>
-          <w:sz w:val="22"/>
-          <w:szCs w:val="22"/>
-          <w:u w:val="single"/>
-        </w:rPr>
-        <w:t xml:space="preserve">Oo-site is not only useful to researchers in </w:t>
-      </w:r>
-      <w:r>
+        <w:t>seq data through an easy-to-use interface.</w:t>
+      </w:r>
+    </w:p>
+    <w:p>
+      <w:pPr>
+        <w:jc w:val="both"/>
         <w:rPr>
           <w:rFonts w:ascii="Arial" w:hAnsi="Arial" w:cs="Arial"/>
           <w:i/>
@@ -468,6 +463,307 @@
           <w:szCs w:val="22"/>
           <w:u w:val="single"/>
         </w:rPr>
+      </w:pPr>
+    </w:p>
+    <w:p>
+      <w:pPr>
+        <w:jc w:val="both"/>
+        <w:rPr>
+          <w:rFonts w:ascii="Arial" w:hAnsi="Arial" w:cs="Arial"/>
+          <w:sz w:val="22"/>
+          <w:szCs w:val="22"/>
+        </w:rPr>
+      </w:pPr>
+      <w:r>
+        <w:rPr>
+          <w:rFonts w:ascii="Arial" w:hAnsi="Arial" w:cs="Arial"/>
+          <w:sz w:val="22"/>
+          <w:szCs w:val="22"/>
+        </w:rPr>
+        <w:t>Oo-site provides three modules with which users can explore changes in gene expression at the mRNA level or translation efficiency</w:t>
+      </w:r>
+      <w:r>
+        <w:rPr>
+          <w:rFonts w:ascii="Arial" w:hAnsi="Arial" w:cs="Arial"/>
+          <w:sz w:val="22"/>
+          <w:szCs w:val="22"/>
+        </w:rPr>
+        <w:t xml:space="preserve"> (TE)</w:t>
+      </w:r>
+      <w:r>
+        <w:rPr>
+          <w:rFonts w:ascii="Arial" w:hAnsi="Arial" w:cs="Arial"/>
+          <w:sz w:val="22"/>
+          <w:szCs w:val="22"/>
+        </w:rPr>
+        <w:t xml:space="preserve"> of mRNAs. Users can examine this expression landscape at the level of a single gene using the ovary-map module, globally with the ovary-heatmap, or examine groups of genes either from a custom list or by G</w:t>
+      </w:r>
+      <w:r>
+        <w:rPr>
+          <w:rFonts w:ascii="Arial" w:hAnsi="Arial" w:cs="Arial"/>
+          <w:sz w:val="22"/>
+          <w:szCs w:val="22"/>
+        </w:rPr>
+        <w:t xml:space="preserve">ene </w:t>
+      </w:r>
+      <w:r>
+        <w:rPr>
+          <w:rFonts w:ascii="Arial" w:hAnsi="Arial" w:cs="Arial"/>
+          <w:sz w:val="22"/>
+          <w:szCs w:val="22"/>
+        </w:rPr>
+        <w:t>O</w:t>
+      </w:r>
+      <w:r>
+        <w:rPr>
+          <w:rFonts w:ascii="Arial" w:hAnsi="Arial" w:cs="Arial"/>
+          <w:sz w:val="22"/>
+          <w:szCs w:val="22"/>
+        </w:rPr>
+        <w:t>ntology</w:t>
+      </w:r>
+      <w:r>
+        <w:rPr>
+          <w:rFonts w:ascii="Arial" w:hAnsi="Arial" w:cs="Arial"/>
+          <w:sz w:val="22"/>
+          <w:szCs w:val="22"/>
+        </w:rPr>
+        <w:t xml:space="preserve">-term using ovary-violin. </w:t>
+      </w:r>
+      <w:r>
+        <w:rPr>
+          <w:rFonts w:ascii="Arial" w:hAnsi="Arial" w:cs="Arial"/>
+          <w:sz w:val="22"/>
+          <w:szCs w:val="22"/>
+          <w:u w:val="single"/>
+        </w:rPr>
+        <w:t>Oo-site allows users to export reports of their visualizations to allow them to easily create publication</w:t>
+      </w:r>
+      <w:r>
+        <w:rPr>
+          <w:rFonts w:ascii="Arial" w:hAnsi="Arial" w:cs="Arial"/>
+          <w:sz w:val="22"/>
+          <w:szCs w:val="22"/>
+          <w:u w:val="single"/>
+        </w:rPr>
+        <w:t>-</w:t>
+      </w:r>
+      <w:r>
+        <w:rPr>
+          <w:rFonts w:ascii="Arial" w:hAnsi="Arial" w:cs="Arial"/>
+          <w:sz w:val="22"/>
+          <w:szCs w:val="22"/>
+          <w:u w:val="single"/>
+        </w:rPr>
+        <w:t>ready figures.</w:t>
+      </w:r>
+    </w:p>
+    <w:p>
+      <w:pPr>
+        <w:jc w:val="both"/>
+      </w:pPr>
+    </w:p>
+    <w:p>
+      <w:pPr>
+        <w:jc w:val="both"/>
+        <w:rPr>
+          <w:rFonts w:ascii="Arial" w:hAnsi="Arial" w:cs="Arial"/>
+          <w:sz w:val="22"/>
+          <w:szCs w:val="22"/>
+        </w:rPr>
+      </w:pPr>
+      <w:r>
+        <w:rPr>
+          <w:rFonts w:ascii="Arial" w:hAnsi="Arial" w:cs="Arial"/>
+          <w:sz w:val="22"/>
+          <w:szCs w:val="22"/>
+        </w:rPr>
+        <w:t xml:space="preserve">We </w:t>
+      </w:r>
+      <w:r>
+        <w:rPr>
+          <w:rFonts w:ascii="Arial" w:hAnsi="Arial" w:cs="Arial"/>
+          <w:sz w:val="22"/>
+          <w:szCs w:val="22"/>
+        </w:rPr>
+        <w:t>demonstrated that observations from Oo-site are representative of meaningful changes in gene expression changes both at the mRNA and TE level</w:t>
+      </w:r>
+      <w:r>
+        <w:rPr>
+          <w:rFonts w:ascii="Arial" w:hAnsi="Arial" w:cs="Arial"/>
+          <w:sz w:val="22"/>
+          <w:szCs w:val="22"/>
+        </w:rPr>
+        <w:t xml:space="preserve"> by using previously published sequencing data as well as by </w:t>
+      </w:r>
+      <w:r>
+        <w:rPr>
+          <w:rFonts w:ascii="Arial" w:hAnsi="Arial" w:cs="Arial"/>
+          <w:sz w:val="22"/>
+          <w:szCs w:val="22"/>
+        </w:rPr>
+        <w:t>fluorescent in-situ hybridization (</w:t>
+      </w:r>
+      <w:r>
+        <w:rPr>
+          <w:rFonts w:ascii="Arial" w:hAnsi="Arial" w:cs="Arial"/>
+          <w:sz w:val="22"/>
+          <w:szCs w:val="22"/>
+        </w:rPr>
+        <w:t>FISH</w:t>
+      </w:r>
+      <w:r>
+        <w:rPr>
+          <w:rFonts w:ascii="Arial" w:hAnsi="Arial" w:cs="Arial"/>
+          <w:sz w:val="22"/>
+          <w:szCs w:val="22"/>
+        </w:rPr>
+        <w:t>)</w:t>
+      </w:r>
+      <w:r>
+        <w:rPr>
+          <w:rFonts w:ascii="Arial" w:hAnsi="Arial" w:cs="Arial"/>
+          <w:sz w:val="22"/>
+          <w:szCs w:val="22"/>
+        </w:rPr>
+        <w:t xml:space="preserve"> and </w:t>
+      </w:r>
+      <w:r>
+        <w:rPr>
+          <w:rFonts w:ascii="Arial" w:hAnsi="Arial" w:cs="Arial"/>
+          <w:sz w:val="22"/>
+          <w:szCs w:val="22"/>
+        </w:rPr>
+        <w:t>usage of tagged reporters</w:t>
+      </w:r>
+      <w:r>
+        <w:rPr>
+          <w:rFonts w:ascii="Arial" w:hAnsi="Arial" w:cs="Arial"/>
+          <w:sz w:val="22"/>
+          <w:szCs w:val="22"/>
+        </w:rPr>
+        <w:t>.</w:t>
+      </w:r>
+      <w:r>
+        <w:rPr>
+          <w:rFonts w:ascii="Arial" w:hAnsi="Arial" w:cs="Arial"/>
+          <w:sz w:val="22"/>
+          <w:szCs w:val="22"/>
+        </w:rPr>
+        <w:t xml:space="preserve"> </w:t>
+      </w:r>
+      <w:r>
+        <w:rPr>
+          <w:rFonts w:ascii="Arial" w:hAnsi="Arial" w:cs="Arial"/>
+          <w:sz w:val="22"/>
+          <w:szCs w:val="22"/>
+          <w:u w:val="single"/>
+        </w:rPr>
+        <w:t xml:space="preserve">Furthermore, we have demonstrated the utility of Oo-site in hypothesis generation and discovery by using it to find that </w:t>
+      </w:r>
+      <w:r>
+        <w:rPr>
+          <w:rFonts w:ascii="Arial" w:hAnsi="Arial" w:cs="Arial"/>
+          <w:sz w:val="22"/>
+          <w:szCs w:val="22"/>
+          <w:u w:val="single"/>
+        </w:rPr>
+        <w:t xml:space="preserve">entry into </w:t>
+      </w:r>
+      <w:r>
+        <w:rPr>
+          <w:rFonts w:ascii="Arial" w:hAnsi="Arial" w:cs="Arial"/>
+          <w:sz w:val="22"/>
+          <w:szCs w:val="22"/>
+          <w:u w:val="single"/>
+        </w:rPr>
+        <w:t>meiosis</w:t>
+      </w:r>
+      <w:ins w:id="4" w:author="Rangan, Prashanth" w:date="2022-01-28T14:21:00Z">
+        <w:r>
+          <w:rPr>
+            <w:rFonts w:ascii="Arial" w:hAnsi="Arial" w:cs="Arial"/>
+            <w:sz w:val="22"/>
+            <w:szCs w:val="22"/>
+            <w:u w:val="single"/>
+          </w:rPr>
+          <w:t xml:space="preserve"> </w:t>
+        </w:r>
+      </w:ins>
+      <w:r>
+        <w:rPr>
+          <w:rFonts w:ascii="Arial" w:hAnsi="Arial" w:cs="Arial"/>
+          <w:sz w:val="22"/>
+          <w:szCs w:val="22"/>
+          <w:u w:val="single"/>
+        </w:rPr>
+        <w:t>is controlled post-transcriptional</w:t>
+      </w:r>
+      <w:r>
+        <w:rPr>
+          <w:rFonts w:ascii="Arial" w:hAnsi="Arial" w:cs="Arial"/>
+          <w:sz w:val="22"/>
+          <w:szCs w:val="22"/>
+          <w:u w:val="single"/>
+        </w:rPr>
+        <w:t>ly.</w:t>
+      </w:r>
+      <w:r>
+        <w:rPr>
+          <w:rFonts w:ascii="Arial" w:hAnsi="Arial" w:cs="Arial"/>
+          <w:sz w:val="22"/>
+          <w:szCs w:val="22"/>
+          <w:u w:val="single"/>
+        </w:rPr>
+        <w:t xml:space="preserve"> </w:t>
+      </w:r>
+    </w:p>
+    <w:p>
+      <w:pPr>
+        <w:jc w:val="both"/>
+        <w:rPr>
+          <w:rFonts w:ascii="Arial" w:hAnsi="Arial" w:cs="Arial"/>
+          <w:sz w:val="22"/>
+          <w:szCs w:val="22"/>
+        </w:rPr>
+      </w:pPr>
+    </w:p>
+    <w:p>
+      <w:pPr>
+        <w:jc w:val="both"/>
+        <w:rPr>
+          <w:rFonts w:ascii="Arial" w:hAnsi="Arial" w:cs="Arial"/>
+          <w:sz w:val="22"/>
+          <w:szCs w:val="22"/>
+          <w:u w:val="single"/>
+        </w:rPr>
+      </w:pPr>
+      <w:r>
+        <w:rPr>
+          <w:rFonts w:ascii="Arial" w:hAnsi="Arial" w:cs="Arial"/>
+          <w:sz w:val="22"/>
+          <w:szCs w:val="22"/>
+        </w:rPr>
+        <w:t xml:space="preserve">Furthermore, Oo-site has potential as a teaching and demonstration tool as it can provide a window in the world of genomics and development to those without bioinformatic training. </w:t>
+      </w:r>
+      <w:r>
+        <w:rPr>
+          <w:rFonts w:ascii="Arial" w:hAnsi="Arial" w:cs="Arial"/>
+          <w:sz w:val="22"/>
+          <w:szCs w:val="22"/>
+          <w:u w:val="single"/>
+        </w:rPr>
+        <w:t xml:space="preserve">Oo-site is not only useful to researchers in </w:t>
+      </w:r>
+      <w:r>
+        <w:rPr>
+          <w:rFonts w:ascii="Arial" w:hAnsi="Arial" w:cs="Arial"/>
+          <w:i/>
+          <w:iCs/>
+          <w:sz w:val="22"/>
+          <w:szCs w:val="22"/>
+          <w:u w:val="single"/>
+        </w:rPr>
         <w:t>Drosophila</w:t>
       </w:r>
       <w:r>
@@ -482,36 +778,30 @@
     </w:p>
     <w:p>
       <w:pPr>
-        <w:rPr>
-          <w:rFonts w:ascii="Arial" w:hAnsi="Arial" w:cs="Arial"/>
-          <w:sz w:val="22"/>
-          <w:szCs w:val="22"/>
-        </w:rPr>
-      </w:pPr>
-    </w:p>
-    <w:p>
-      <w:pPr>
-        <w:rPr>
-          <w:rFonts w:ascii="Arial" w:hAnsi="Arial" w:cs="Arial"/>
-          <w:sz w:val="22"/>
-          <w:szCs w:val="22"/>
-        </w:rPr>
-      </w:pPr>
-      <w:r>
-        <w:rPr>
-          <w:rFonts w:ascii="Arial" w:hAnsi="Arial" w:cs="Arial"/>
-          <w:sz w:val="22"/>
-          <w:szCs w:val="22"/>
-        </w:rPr>
-        <w:t xml:space="preserve">Finally, </w:t>
-      </w:r>
-      <w:r>
-        <w:rPr>
-          <w:rFonts w:ascii="Arial" w:hAnsi="Arial" w:cs="Arial"/>
-          <w:sz w:val="22"/>
-          <w:szCs w:val="22"/>
-        </w:rPr>
-        <w:t xml:space="preserve">as single cell sequencing becomes </w:t>
+        <w:jc w:val="both"/>
+        <w:rPr>
+          <w:rFonts w:ascii="Arial" w:hAnsi="Arial" w:cs="Arial"/>
+          <w:sz w:val="22"/>
+          <w:szCs w:val="22"/>
+        </w:rPr>
+      </w:pPr>
+    </w:p>
+    <w:p>
+      <w:pPr>
+        <w:jc w:val="both"/>
+        <w:rPr>
+          <w:rFonts w:ascii="Arial" w:hAnsi="Arial" w:cs="Arial"/>
+          <w:sz w:val="22"/>
+          <w:szCs w:val="22"/>
+        </w:rPr>
+      </w:pPr>
+      <w:r>
+        <w:rPr>
+          <w:rFonts w:ascii="Arial" w:hAnsi="Arial" w:cs="Arial"/>
+          <w:sz w:val="22"/>
+          <w:szCs w:val="22"/>
+        </w:rPr>
+        <w:t xml:space="preserve">Finally, as single cell sequencing becomes </w:t>
       </w:r>
       <w:r>
         <w:rPr>
@@ -535,28 +825,40 @@
           <w:sz w:val="22"/>
           <w:szCs w:val="22"/>
         </w:rPr>
-        <w:t xml:space="preserve">the results of single cell sequencing. </w:t>
-      </w:r>
-      <w:r>
-        <w:rPr>
-          <w:rFonts w:ascii="Arial" w:hAnsi="Arial" w:cs="Arial"/>
-          <w:sz w:val="22"/>
-          <w:szCs w:val="22"/>
-        </w:rPr>
-        <w:t>To facilitate this we provide the full source-code of Oo-site under an open source (GPL3) license so that other researchers can use the underlying code in their own work.</w:t>
-      </w:r>
-    </w:p>
-    <w:p>
-      <w:pPr>
-        <w:rPr>
-          <w:rFonts w:ascii="Arial" w:hAnsi="Arial" w:cs="Arial"/>
-          <w:sz w:val="22"/>
-          <w:szCs w:val="22"/>
-        </w:rPr>
-      </w:pPr>
-    </w:p>
-    <w:p>
-      <w:pPr>
+        <w:t>the results of single cell sequencing. To facilitate this</w:t>
+      </w:r>
+      <w:ins w:id="5" w:author="Rangan, Prashanth" w:date="2022-01-28T14:23:00Z">
+        <w:r>
+          <w:rPr>
+            <w:rFonts w:ascii="Arial" w:hAnsi="Arial" w:cs="Arial"/>
+            <w:sz w:val="22"/>
+            <w:szCs w:val="22"/>
+          </w:rPr>
+          <w:t>,</w:t>
+        </w:r>
+      </w:ins>
+      <w:r>
+        <w:rPr>
+          <w:rFonts w:ascii="Arial" w:hAnsi="Arial" w:cs="Arial"/>
+          <w:sz w:val="22"/>
+          <w:szCs w:val="22"/>
+        </w:rPr>
+        <w:t xml:space="preserve"> we provide the full source-code of Oo-site under an open source (GPL3) license so that other researchers can use the underlying code in their own work.</w:t>
+      </w:r>
+    </w:p>
+    <w:p>
+      <w:pPr>
+        <w:jc w:val="both"/>
+        <w:rPr>
+          <w:rFonts w:ascii="Arial" w:hAnsi="Arial" w:cs="Arial"/>
+          <w:sz w:val="22"/>
+          <w:szCs w:val="22"/>
+        </w:rPr>
+      </w:pPr>
+    </w:p>
+    <w:p>
+      <w:pPr>
+        <w:jc w:val="both"/>
         <w:rPr>
           <w:rFonts w:ascii="Arial" w:hAnsi="Arial" w:cs="Arial"/>
           <w:sz w:val="22"/>
@@ -590,18 +892,19 @@
     </w:p>
     <w:p>
       <w:pPr>
-        <w:rPr>
-          <w:rFonts w:ascii="Arial" w:hAnsi="Arial" w:cs="Arial"/>
-          <w:sz w:val="22"/>
-          <w:szCs w:val="22"/>
-        </w:rPr>
-      </w:pPr>
-    </w:p>
-    <w:p>
-      <w:pPr>
-        <w:spacing w:line="276" w:lineRule="auto"/>
-        <w:jc w:val="both"/>
-        <w:rPr>
+        <w:jc w:val="both"/>
+        <w:rPr>
+          <w:rFonts w:ascii="Arial" w:hAnsi="Arial" w:cs="Arial"/>
+          <w:sz w:val="22"/>
+          <w:szCs w:val="22"/>
+        </w:rPr>
+      </w:pPr>
+    </w:p>
+    <w:p>
+      <w:pPr>
+        <w:jc w:val="both"/>
+        <w:rPr>
+          <w:ins w:id="6" w:author="Elliot Martin" w:date="2022-01-28T14:55:00Z"/>
           <w:rFonts w:ascii="Arial" w:hAnsi="Arial" w:cs="Arial"/>
           <w:bCs/>
           <w:sz w:val="22"/>
@@ -620,16 +923,6 @@
     </w:p>
     <w:p>
       <w:pPr>
-        <w:rPr>
-          <w:rFonts w:ascii="Arial" w:hAnsi="Arial" w:cs="Arial"/>
-          <w:sz w:val="22"/>
-          <w:szCs w:val="22"/>
-        </w:rPr>
-      </w:pPr>
-    </w:p>
-    <w:p>
-      <w:pPr>
-        <w:spacing w:line="276" w:lineRule="auto"/>
         <w:jc w:val="both"/>
         <w:rPr>
           <w:rFonts w:ascii="Arial" w:hAnsi="Arial" w:cs="Arial"/>
@@ -638,20 +931,552 @@
           <w:szCs w:val="22"/>
         </w:rPr>
       </w:pPr>
-      <w:r>
+    </w:p>
+    <w:p>
+      <w:pPr>
+        <w:jc w:val="both"/>
+        <w:rPr>
+          <w:ins w:id="7" w:author="Elliot Martin" w:date="2022-01-28T14:55:00Z"/>
+          <w:rFonts w:ascii="Arial" w:hAnsi="Arial" w:cs="Arial"/>
+          <w:sz w:val="22"/>
+          <w:szCs w:val="22"/>
+        </w:rPr>
+      </w:pPr>
+      <w:ins w:id="8" w:author="Elliot Martin" w:date="2022-01-28T14:53:00Z">
+        <w:r>
+          <w:rPr>
+            <w:rFonts w:ascii="Arial" w:hAnsi="Arial" w:cs="Arial"/>
+            <w:sz w:val="22"/>
+            <w:szCs w:val="22"/>
+          </w:rPr>
+          <w:t>Michael Buszczak</w:t>
+        </w:r>
+      </w:ins>
+      <w:ins w:id="9" w:author="Elliot Martin" w:date="2022-01-28T14:54:00Z">
+        <w:r>
+          <w:rPr>
+            <w:rFonts w:ascii="Arial" w:hAnsi="Arial" w:cs="Arial"/>
+            <w:sz w:val="22"/>
+            <w:szCs w:val="22"/>
+          </w:rPr>
+          <w:t xml:space="preserve"> </w:t>
+        </w:r>
+      </w:ins>
+      <w:ins w:id="10" w:author="Elliot Martin" w:date="2022-01-28T14:55:00Z">
+        <w:r>
+          <w:rPr>
+            <w:rFonts w:ascii="Arial" w:hAnsi="Arial" w:cs="Arial"/>
+            <w:sz w:val="22"/>
+            <w:szCs w:val="22"/>
+          </w:rPr>
+          <w:fldChar w:fldCharType="begin"/>
+        </w:r>
+        <w:r>
+          <w:rPr>
+            <w:rFonts w:ascii="Arial" w:hAnsi="Arial" w:cs="Arial"/>
+            <w:sz w:val="22"/>
+            <w:szCs w:val="22"/>
+          </w:rPr>
+          <w:instrText xml:space="preserve"> HYPERLINK "mailto:</w:instrText>
+        </w:r>
+      </w:ins>
+      <w:ins w:id="11" w:author="Elliot Martin" w:date="2022-01-28T14:54:00Z">
+        <w:r>
+          <w:rPr>
+            <w:rFonts w:ascii="Arial" w:hAnsi="Arial" w:cs="Arial"/>
+            <w:sz w:val="22"/>
+            <w:szCs w:val="22"/>
+          </w:rPr>
+          <w:instrText>michael.buszczak@utsouthwestern.edu</w:instrText>
+        </w:r>
+      </w:ins>
+      <w:ins w:id="12" w:author="Elliot Martin" w:date="2022-01-28T14:55:00Z">
+        <w:r>
+          <w:rPr>
+            <w:rFonts w:ascii="Arial" w:hAnsi="Arial" w:cs="Arial"/>
+            <w:sz w:val="22"/>
+            <w:szCs w:val="22"/>
+          </w:rPr>
+          <w:instrText xml:space="preserve">" </w:instrText>
+        </w:r>
+        <w:r>
+          <w:rPr>
+            <w:rFonts w:ascii="Arial" w:hAnsi="Arial" w:cs="Arial"/>
+            <w:sz w:val="22"/>
+            <w:szCs w:val="22"/>
+          </w:rPr>
+          <w:fldChar w:fldCharType="separate"/>
+        </w:r>
+      </w:ins>
+      <w:ins w:id="13" w:author="Elliot Martin" w:date="2022-01-28T14:54:00Z">
+        <w:r>
+          <w:rPr>
+            <w:rStyle w:val="Hyperlink"/>
+            <w:rFonts w:ascii="Arial" w:hAnsi="Arial" w:cs="Arial"/>
+            <w:sz w:val="22"/>
+            <w:szCs w:val="22"/>
+          </w:rPr>
+          <w:t>michael.buszczak@utsouthwestern.edu</w:t>
+        </w:r>
+      </w:ins>
+      <w:ins w:id="14" w:author="Elliot Martin" w:date="2022-01-28T14:55:00Z">
+        <w:r>
+          <w:rPr>
+            <w:rFonts w:ascii="Arial" w:hAnsi="Arial" w:cs="Arial"/>
+            <w:sz w:val="22"/>
+            <w:szCs w:val="22"/>
+          </w:rPr>
+          <w:fldChar w:fldCharType="end"/>
+        </w:r>
+      </w:ins>
+    </w:p>
+    <w:p>
+      <w:pPr>
+        <w:jc w:val="both"/>
+        <w:rPr>
+          <w:ins w:id="15" w:author="Elliot Martin" w:date="2022-01-28T14:56:00Z"/>
+          <w:rFonts w:ascii="Arial" w:hAnsi="Arial" w:cs="Arial"/>
+          <w:sz w:val="22"/>
+          <w:szCs w:val="22"/>
+        </w:rPr>
+      </w:pPr>
+      <w:ins w:id="16" w:author="Elliot Martin" w:date="2022-01-28T14:56:00Z">
+        <w:r>
+          <w:rPr>
+            <w:rFonts w:ascii="Arial" w:hAnsi="Arial" w:cs="Arial"/>
+            <w:sz w:val="22"/>
+            <w:szCs w:val="22"/>
+          </w:rPr>
+          <w:t>Mark Van Doren</w:t>
+        </w:r>
+        <w:r>
+          <w:rPr>
+            <w:rFonts w:ascii="Arial" w:hAnsi="Arial" w:cs="Arial"/>
+            <w:sz w:val="22"/>
+            <w:szCs w:val="22"/>
+          </w:rPr>
+          <w:t xml:space="preserve"> </w:t>
+        </w:r>
+        <w:r>
+          <w:rPr>
+            <w:rFonts w:ascii="Arial" w:hAnsi="Arial" w:cs="Arial"/>
+            <w:sz w:val="22"/>
+            <w:szCs w:val="22"/>
+          </w:rPr>
+          <w:fldChar w:fldCharType="begin"/>
+        </w:r>
+        <w:r>
+          <w:rPr>
+            <w:rFonts w:ascii="Arial" w:hAnsi="Arial" w:cs="Arial"/>
+            <w:sz w:val="22"/>
+            <w:szCs w:val="22"/>
+          </w:rPr>
+          <w:instrText xml:space="preserve"> HYPERLINK "mailto:</w:instrText>
+        </w:r>
+        <w:r>
+          <w:rPr>
+            <w:rFonts w:ascii="Arial" w:hAnsi="Arial" w:cs="Arial"/>
+            <w:sz w:val="22"/>
+            <w:szCs w:val="22"/>
+          </w:rPr>
+          <w:instrText>vandoren@jhu.edu</w:instrText>
+        </w:r>
+        <w:r>
+          <w:rPr>
+            <w:rFonts w:ascii="Arial" w:hAnsi="Arial" w:cs="Arial"/>
+            <w:sz w:val="22"/>
+            <w:szCs w:val="22"/>
+          </w:rPr>
+          <w:instrText xml:space="preserve">" </w:instrText>
+        </w:r>
+        <w:r>
+          <w:rPr>
+            <w:rFonts w:ascii="Arial" w:hAnsi="Arial" w:cs="Arial"/>
+            <w:sz w:val="22"/>
+            <w:szCs w:val="22"/>
+          </w:rPr>
+          <w:fldChar w:fldCharType="separate"/>
+        </w:r>
+        <w:r>
+          <w:rPr>
+            <w:rStyle w:val="Hyperlink"/>
+            <w:rFonts w:ascii="Arial" w:hAnsi="Arial" w:cs="Arial"/>
+            <w:sz w:val="22"/>
+            <w:szCs w:val="22"/>
+          </w:rPr>
+          <w:t>vandoren@jhu.edu</w:t>
+        </w:r>
+        <w:r>
+          <w:rPr>
+            <w:rFonts w:ascii="Arial" w:hAnsi="Arial" w:cs="Arial"/>
+            <w:sz w:val="22"/>
+            <w:szCs w:val="22"/>
+          </w:rPr>
+          <w:fldChar w:fldCharType="end"/>
+        </w:r>
+      </w:ins>
+    </w:p>
+    <w:p>
+      <w:pPr>
+        <w:jc w:val="both"/>
+        <w:rPr>
+          <w:ins w:id="17" w:author="Elliot Martin" w:date="2022-01-28T14:59:00Z"/>
+          <w:rFonts w:ascii="Arial" w:hAnsi="Arial" w:cs="Arial"/>
+          <w:sz w:val="22"/>
+          <w:szCs w:val="22"/>
+        </w:rPr>
+      </w:pPr>
+      <w:ins w:id="18" w:author="Elliot Martin" w:date="2022-01-28T14:56:00Z">
+        <w:r>
+          <w:rPr>
+            <w:rFonts w:ascii="Arial" w:hAnsi="Arial" w:cs="Arial"/>
+            <w:sz w:val="22"/>
+            <w:szCs w:val="22"/>
+          </w:rPr>
+          <w:t>Thomas Hurd</w:t>
+        </w:r>
+        <w:r>
+          <w:rPr>
+            <w:rFonts w:ascii="Arial" w:hAnsi="Arial" w:cs="Arial"/>
+            <w:sz w:val="22"/>
+            <w:szCs w:val="22"/>
+          </w:rPr>
+          <w:t xml:space="preserve"> </w:t>
+        </w:r>
+      </w:ins>
+      <w:ins w:id="19" w:author="Elliot Martin" w:date="2022-01-28T14:57:00Z">
+        <w:r>
+          <w:rPr>
+            <w:rFonts w:ascii="Arial" w:hAnsi="Arial" w:cs="Arial"/>
+            <w:sz w:val="22"/>
+            <w:szCs w:val="22"/>
+          </w:rPr>
+          <w:fldChar w:fldCharType="begin"/>
+        </w:r>
+        <w:r>
+          <w:rPr>
+            <w:rFonts w:ascii="Arial" w:hAnsi="Arial" w:cs="Arial"/>
+            <w:sz w:val="22"/>
+            <w:szCs w:val="22"/>
+          </w:rPr>
+          <w:instrText xml:space="preserve"> HYPERLINK "mailto:</w:instrText>
+        </w:r>
+        <w:r>
+          <w:rPr>
+            <w:rFonts w:ascii="Arial" w:hAnsi="Arial" w:cs="Arial"/>
+            <w:sz w:val="22"/>
+            <w:szCs w:val="22"/>
+          </w:rPr>
+          <w:instrText>thomas.hurd@utoronto.ca</w:instrText>
+        </w:r>
+        <w:r>
+          <w:rPr>
+            <w:rFonts w:ascii="Arial" w:hAnsi="Arial" w:cs="Arial"/>
+            <w:sz w:val="22"/>
+            <w:szCs w:val="22"/>
+          </w:rPr>
+          <w:instrText xml:space="preserve">" </w:instrText>
+        </w:r>
+        <w:r>
+          <w:rPr>
+            <w:rFonts w:ascii="Arial" w:hAnsi="Arial" w:cs="Arial"/>
+            <w:sz w:val="22"/>
+            <w:szCs w:val="22"/>
+          </w:rPr>
+          <w:fldChar w:fldCharType="separate"/>
+        </w:r>
+        <w:r>
+          <w:rPr>
+            <w:rStyle w:val="Hyperlink"/>
+            <w:rFonts w:ascii="Arial" w:hAnsi="Arial" w:cs="Arial"/>
+            <w:sz w:val="22"/>
+            <w:szCs w:val="22"/>
+          </w:rPr>
+          <w:t>thomas.hurd@utoronto.ca</w:t>
+        </w:r>
+        <w:r>
+          <w:rPr>
+            <w:rFonts w:ascii="Arial" w:hAnsi="Arial" w:cs="Arial"/>
+            <w:sz w:val="22"/>
+            <w:szCs w:val="22"/>
+          </w:rPr>
+          <w:fldChar w:fldCharType="end"/>
+        </w:r>
+      </w:ins>
+    </w:p>
+    <w:p>
+      <w:pPr>
+        <w:jc w:val="both"/>
+        <w:rPr>
+          <w:ins w:id="20" w:author="Elliot Martin" w:date="2022-01-28T15:02:00Z"/>
+          <w:rFonts w:ascii="Arial" w:hAnsi="Arial" w:cs="Arial"/>
+          <w:sz w:val="22"/>
+          <w:szCs w:val="22"/>
+        </w:rPr>
+      </w:pPr>
+      <w:ins w:id="21" w:author="Elliot Martin" w:date="2022-01-28T14:59:00Z">
+        <w:r>
+          <w:rPr>
+            <w:rFonts w:ascii="Arial" w:hAnsi="Arial" w:cs="Arial"/>
+            <w:sz w:val="22"/>
+            <w:szCs w:val="22"/>
+          </w:rPr>
+          <w:lastRenderedPageBreak/>
+          <w:t xml:space="preserve">Leslie </w:t>
+        </w:r>
+        <w:r>
+          <w:rPr>
+            <w:rFonts w:ascii="Arial" w:hAnsi="Arial" w:cs="Arial"/>
+            <w:sz w:val="22"/>
+            <w:szCs w:val="22"/>
+          </w:rPr>
+          <w:t>W</w:t>
+        </w:r>
+        <w:r>
+          <w:rPr>
+            <w:rFonts w:ascii="Arial" w:hAnsi="Arial" w:cs="Arial"/>
+            <w:sz w:val="22"/>
+            <w:szCs w:val="22"/>
+          </w:rPr>
+          <w:t>eaver</w:t>
+        </w:r>
+        <w:r>
+          <w:rPr>
+            <w:rFonts w:ascii="Arial" w:hAnsi="Arial" w:cs="Arial"/>
+            <w:sz w:val="22"/>
+            <w:szCs w:val="22"/>
+          </w:rPr>
+          <w:t xml:space="preserve"> </w:t>
+        </w:r>
+        <w:r>
+          <w:rPr>
+            <w:rFonts w:ascii="Arial" w:hAnsi="Arial" w:cs="Arial"/>
+            <w:sz w:val="22"/>
+            <w:szCs w:val="22"/>
+          </w:rPr>
+          <w:fldChar w:fldCharType="begin"/>
+        </w:r>
+        <w:r>
+          <w:rPr>
+            <w:rFonts w:ascii="Arial" w:hAnsi="Arial" w:cs="Arial"/>
+            <w:sz w:val="22"/>
+            <w:szCs w:val="22"/>
+          </w:rPr>
+          <w:instrText xml:space="preserve"> HYPERLINK "mailto:</w:instrText>
+        </w:r>
+        <w:r>
+          <w:rPr>
+            <w:rFonts w:ascii="Arial" w:hAnsi="Arial" w:cs="Arial"/>
+            <w:sz w:val="22"/>
+            <w:szCs w:val="22"/>
+          </w:rPr>
+          <w:instrText>lnweaver@iu.edu</w:instrText>
+        </w:r>
+        <w:r>
+          <w:rPr>
+            <w:rFonts w:ascii="Arial" w:hAnsi="Arial" w:cs="Arial"/>
+            <w:sz w:val="22"/>
+            <w:szCs w:val="22"/>
+          </w:rPr>
+          <w:instrText xml:space="preserve">" </w:instrText>
+        </w:r>
+        <w:r>
+          <w:rPr>
+            <w:rFonts w:ascii="Arial" w:hAnsi="Arial" w:cs="Arial"/>
+            <w:sz w:val="22"/>
+            <w:szCs w:val="22"/>
+          </w:rPr>
+          <w:fldChar w:fldCharType="separate"/>
+        </w:r>
+        <w:r>
+          <w:rPr>
+            <w:rStyle w:val="Hyperlink"/>
+            <w:rFonts w:ascii="Arial" w:hAnsi="Arial" w:cs="Arial"/>
+            <w:sz w:val="22"/>
+            <w:szCs w:val="22"/>
+          </w:rPr>
+          <w:t>lnweaver@iu.edu</w:t>
+        </w:r>
+        <w:r>
+          <w:rPr>
+            <w:rFonts w:ascii="Arial" w:hAnsi="Arial" w:cs="Arial"/>
+            <w:sz w:val="22"/>
+            <w:szCs w:val="22"/>
+          </w:rPr>
+          <w:fldChar w:fldCharType="end"/>
+        </w:r>
+      </w:ins>
+    </w:p>
+    <w:p>
+      <w:pPr>
+        <w:jc w:val="both"/>
+        <w:rPr>
+          <w:ins w:id="22" w:author="Elliot Martin" w:date="2022-01-28T15:02:00Z"/>
+          <w:rFonts w:ascii="Arial" w:hAnsi="Arial" w:cs="Arial"/>
+          <w:sz w:val="22"/>
+          <w:szCs w:val="22"/>
+        </w:rPr>
+      </w:pPr>
+      <w:ins w:id="23" w:author="Elliot Martin" w:date="2022-01-28T15:02:00Z">
+        <w:r>
+          <w:rPr>
+            <w:rFonts w:ascii="Arial" w:hAnsi="Arial" w:cs="Arial"/>
+            <w:sz w:val="22"/>
+            <w:szCs w:val="22"/>
+          </w:rPr>
+          <w:t>Andrea Page-McCaw</w:t>
+        </w:r>
+        <w:r>
+          <w:rPr>
+            <w:rFonts w:ascii="Arial" w:hAnsi="Arial" w:cs="Arial"/>
+            <w:sz w:val="22"/>
+            <w:szCs w:val="22"/>
+          </w:rPr>
+          <w:t xml:space="preserve"> </w:t>
+        </w:r>
+        <w:r>
+          <w:rPr>
+            <w:rFonts w:ascii="Arial" w:hAnsi="Arial" w:cs="Arial"/>
+            <w:sz w:val="22"/>
+            <w:szCs w:val="22"/>
+          </w:rPr>
+          <w:fldChar w:fldCharType="begin"/>
+        </w:r>
+        <w:r>
+          <w:rPr>
+            <w:rFonts w:ascii="Arial" w:hAnsi="Arial" w:cs="Arial"/>
+            <w:sz w:val="22"/>
+            <w:szCs w:val="22"/>
+          </w:rPr>
+          <w:instrText xml:space="preserve"> HYPERLINK "mailto:</w:instrText>
+        </w:r>
+        <w:r>
+          <w:rPr>
+            <w:rFonts w:ascii="Arial" w:hAnsi="Arial" w:cs="Arial"/>
+            <w:sz w:val="22"/>
+            <w:szCs w:val="22"/>
+            <w:rPrChange w:id="24" w:author="Elliot Martin" w:date="2022-01-28T15:02:00Z">
+              <w:rPr>
+                <w:rStyle w:val="Hyperlink"/>
+                <w:rFonts w:ascii="Arial" w:hAnsi="Arial" w:cs="Arial"/>
+                <w:sz w:val="22"/>
+                <w:szCs w:val="22"/>
+              </w:rPr>
+            </w:rPrChange>
+          </w:rPr>
+          <w:instrText>andrea.page-mccaw@vanderbilt.edu</w:instrText>
+        </w:r>
+        <w:r>
+          <w:rPr>
+            <w:rFonts w:ascii="Arial" w:hAnsi="Arial" w:cs="Arial"/>
+            <w:sz w:val="22"/>
+            <w:szCs w:val="22"/>
+          </w:rPr>
+          <w:instrText xml:space="preserve">" </w:instrText>
+        </w:r>
+        <w:r>
+          <w:rPr>
+            <w:rFonts w:ascii="Arial" w:hAnsi="Arial" w:cs="Arial"/>
+            <w:sz w:val="22"/>
+            <w:szCs w:val="22"/>
+          </w:rPr>
+          <w:fldChar w:fldCharType="separate"/>
+        </w:r>
+        <w:r>
+          <w:rPr>
+            <w:rStyle w:val="Hyperlink"/>
+            <w:rFonts w:ascii="Arial" w:hAnsi="Arial" w:cs="Arial"/>
+            <w:sz w:val="22"/>
+            <w:szCs w:val="22"/>
+          </w:rPr>
+          <w:t>andrea.page-mccaw@vanderbilt.edu</w:t>
+        </w:r>
+        <w:r>
+          <w:rPr>
+            <w:rFonts w:ascii="Arial" w:hAnsi="Arial" w:cs="Arial"/>
+            <w:sz w:val="22"/>
+            <w:szCs w:val="22"/>
+          </w:rPr>
+          <w:fldChar w:fldCharType="end"/>
+        </w:r>
+      </w:ins>
+    </w:p>
+    <w:p>
+      <w:pPr>
+        <w:jc w:val="both"/>
+        <w:rPr>
+          <w:ins w:id="25" w:author="Elliot Martin" w:date="2022-01-28T14:59:00Z"/>
+          <w:rFonts w:ascii="Arial" w:hAnsi="Arial" w:cs="Arial"/>
+          <w:sz w:val="22"/>
+          <w:szCs w:val="22"/>
+        </w:rPr>
+      </w:pPr>
+    </w:p>
+    <w:p>
+      <w:pPr>
+        <w:jc w:val="both"/>
+        <w:rPr>
+          <w:ins w:id="26" w:author="Elliot Martin" w:date="2022-01-28T14:57:00Z"/>
+          <w:rFonts w:ascii="Arial" w:hAnsi="Arial" w:cs="Arial"/>
+          <w:sz w:val="22"/>
+          <w:szCs w:val="22"/>
+        </w:rPr>
+      </w:pPr>
+    </w:p>
+    <w:p>
+      <w:pPr>
+        <w:jc w:val="both"/>
+        <w:rPr>
+          <w:ins w:id="27" w:author="Elliot Martin" w:date="2022-01-28T14:55:00Z"/>
+          <w:rFonts w:ascii="Arial" w:hAnsi="Arial" w:cs="Arial"/>
+          <w:sz w:val="22"/>
+          <w:szCs w:val="22"/>
+        </w:rPr>
+      </w:pPr>
+    </w:p>
+    <w:p>
+      <w:pPr>
+        <w:jc w:val="both"/>
+        <w:rPr>
+          <w:ins w:id="28" w:author="Elliot Martin" w:date="2022-01-28T14:53:00Z"/>
+          <w:rFonts w:ascii="Arial" w:hAnsi="Arial" w:cs="Arial"/>
+          <w:sz w:val="22"/>
+          <w:szCs w:val="22"/>
+        </w:rPr>
+      </w:pPr>
+    </w:p>
+    <w:p>
+      <w:pPr>
+        <w:jc w:val="both"/>
+        <w:rPr>
+          <w:rFonts w:ascii="Arial" w:hAnsi="Arial" w:cs="Arial"/>
+          <w:sz w:val="22"/>
+          <w:szCs w:val="22"/>
+        </w:rPr>
+      </w:pPr>
+    </w:p>
+    <w:p>
+      <w:pPr>
+        <w:jc w:val="both"/>
         <w:rPr>
           <w:rFonts w:ascii="Arial" w:hAnsi="Arial" w:cs="Arial"/>
           <w:bCs/>
           <w:sz w:val="22"/>
           <w:szCs w:val="22"/>
         </w:rPr>
-        <w:lastRenderedPageBreak/>
+      </w:pPr>
+      <w:r>
+        <w:rPr>
+          <w:rFonts w:ascii="Arial" w:hAnsi="Arial" w:cs="Arial"/>
+          <w:bCs/>
+          <w:sz w:val="22"/>
+          <w:szCs w:val="22"/>
+        </w:rPr>
         <w:t>Best,</w:t>
       </w:r>
     </w:p>
     <w:p>
       <w:pPr>
-        <w:spacing w:line="276" w:lineRule="auto"/>
         <w:jc w:val="both"/>
         <w:rPr>
           <w:rFonts w:ascii="Arial" w:hAnsi="Arial" w:cs="Arial"/>
@@ -663,7 +1488,6 @@
     </w:p>
     <w:p>
       <w:pPr>
-        <w:spacing w:line="276" w:lineRule="auto"/>
         <w:jc w:val="both"/>
         <w:rPr>
           <w:rFonts w:ascii="Arial" w:hAnsi="Arial" w:cs="Arial"/>
@@ -682,7 +1506,6 @@
     </w:p>
     <w:p>
       <w:pPr>
-        <w:spacing w:line="276" w:lineRule="auto"/>
         <w:jc w:val="both"/>
         <w:rPr>
           <w:rFonts w:ascii="Arial" w:hAnsi="Arial" w:cs="Arial"/>
@@ -701,83 +1524,68 @@
     </w:p>
     <w:p>
       <w:pPr>
-        <w:spacing w:line="276" w:lineRule="auto"/>
-        <w:jc w:val="both"/>
-        <w:rPr>
-          <w:rFonts w:ascii="Arial" w:hAnsi="Arial" w:cs="Arial"/>
-          <w:sz w:val="22"/>
-          <w:szCs w:val="22"/>
-        </w:rPr>
-      </w:pPr>
-      <w:r>
-        <w:rPr>
-          <w:rFonts w:ascii="Arial" w:hAnsi="Arial" w:cs="Arial"/>
-          <w:sz w:val="22"/>
-          <w:szCs w:val="22"/>
-        </w:rPr>
-        <w:t>RNA Institute</w:t>
-      </w:r>
-    </w:p>
-    <w:p>
-      <w:pPr>
-        <w:spacing w:line="276" w:lineRule="auto"/>
-        <w:jc w:val="both"/>
-        <w:rPr>
-          <w:rFonts w:ascii="Arial" w:hAnsi="Arial" w:cs="Arial"/>
-          <w:sz w:val="22"/>
-          <w:szCs w:val="22"/>
-        </w:rPr>
-      </w:pPr>
-      <w:r>
-        <w:rPr>
-          <w:rFonts w:ascii="Arial" w:hAnsi="Arial" w:cs="Arial"/>
-          <w:sz w:val="22"/>
-          <w:szCs w:val="22"/>
-        </w:rPr>
-        <w:t>Department of Biological Sciences</w:t>
-      </w:r>
-    </w:p>
-    <w:p>
-      <w:pPr>
-        <w:spacing w:line="276" w:lineRule="auto"/>
-        <w:jc w:val="both"/>
-        <w:rPr>
-          <w:rFonts w:ascii="Arial" w:hAnsi="Arial" w:cs="Arial"/>
-          <w:sz w:val="22"/>
-          <w:szCs w:val="22"/>
-        </w:rPr>
-      </w:pPr>
-      <w:r>
-        <w:rPr>
-          <w:rFonts w:ascii="Arial" w:hAnsi="Arial" w:cs="Arial"/>
-          <w:sz w:val="22"/>
-          <w:szCs w:val="22"/>
-        </w:rPr>
-        <w:t>University at Albany, SUNY 1400 Washington Avenue, Albany, NY 12222</w:t>
-      </w:r>
-    </w:p>
-    <w:p>
-      <w:pPr>
-        <w:spacing w:line="276" w:lineRule="auto"/>
-        <w:jc w:val="both"/>
-        <w:rPr>
-          <w:rFonts w:ascii="Arial" w:hAnsi="Arial" w:cs="Arial"/>
-          <w:sz w:val="22"/>
-          <w:szCs w:val="22"/>
-        </w:rPr>
-      </w:pPr>
-      <w:r>
-        <w:rPr>
-          <w:rFonts w:ascii="Arial" w:hAnsi="Arial" w:cs="Arial"/>
-          <w:sz w:val="22"/>
-          <w:szCs w:val="22"/>
-        </w:rPr>
-        <w:t>Phone: (518) 442-3485</w:t>
-      </w:r>
-    </w:p>
-    <w:p>
-      <w:pPr>
-        <w:spacing w:line="276" w:lineRule="auto"/>
+        <w:jc w:val="both"/>
+        <w:rPr>
+          <w:rFonts w:ascii="Arial" w:hAnsi="Arial" w:cs="Arial"/>
+          <w:sz w:val="22"/>
+          <w:szCs w:val="22"/>
+        </w:rPr>
+      </w:pPr>
+      <w:r>
+        <w:rPr>
+          <w:rFonts w:ascii="Arial" w:hAnsi="Arial" w:cs="Arial"/>
+          <w:sz w:val="22"/>
+          <w:szCs w:val="22"/>
+        </w:rPr>
+        <w:t>Black Family Stem Cell Institute, Department of Cell, Developmental, and Regenerative Biology Icahn School of Medicine at Mount Sinai</w:t>
+      </w:r>
+    </w:p>
+    <w:p>
+      <w:pPr>
+        <w:jc w:val="both"/>
+        <w:rPr>
+          <w:rFonts w:ascii="Arial" w:hAnsi="Arial" w:cs="Arial"/>
+          <w:sz w:val="22"/>
+          <w:szCs w:val="22"/>
+        </w:rPr>
+      </w:pPr>
+      <w:r>
+        <w:rPr>
+          <w:rFonts w:ascii="Arial" w:hAnsi="Arial" w:cs="Arial"/>
+          <w:sz w:val="22"/>
+          <w:szCs w:val="22"/>
+        </w:rPr>
+        <w:t>1 Gustave L. Levy Place, New York, NY 10029, USA</w:t>
+      </w:r>
+    </w:p>
+    <w:p>
+      <w:pPr>
+        <w:jc w:val="both"/>
+        <w:rPr>
+          <w:rFonts w:ascii="Arial" w:hAnsi="Arial" w:cs="Arial"/>
+          <w:sz w:val="22"/>
+          <w:szCs w:val="22"/>
+        </w:rPr>
+      </w:pPr>
+      <w:r>
+        <w:rPr>
+          <w:rFonts w:ascii="Arial" w:hAnsi="Arial" w:cs="Arial"/>
+          <w:sz w:val="22"/>
+          <w:szCs w:val="22"/>
+        </w:rPr>
+        <w:t xml:space="preserve">Phone: </w:t>
+      </w:r>
+      <w:r>
+        <w:rPr>
+          <w:rFonts w:ascii="Arial" w:hAnsi="Arial" w:cs="Arial"/>
+          <w:sz w:val="22"/>
+          <w:szCs w:val="22"/>
+        </w:rPr>
+        <w:t>646 284 2494</w:t>
+      </w:r>
+    </w:p>
+    <w:p>
+      <w:pPr>
         <w:jc w:val="both"/>
         <w:rPr>
           <w:rFonts w:ascii="Arial" w:hAnsi="Arial" w:cs="Arial"/>
@@ -797,16 +1605,14 @@
         <w:r>
           <w:rPr>
             <w:rStyle w:val="Hyperlink"/>
-            <w:rFonts w:ascii="Arial" w:hAnsi="Arial" w:cs="Arial"/>
-            <w:sz w:val="22"/>
-            <w:szCs w:val="22"/>
-          </w:rPr>
-          <w:t>prangan@albany.edu</w:t>
+          </w:rPr>
+          <w:t>prashanth.rangan@mssm.edu</w:t>
         </w:r>
       </w:hyperlink>
     </w:p>
     <w:p>
       <w:pPr>
+        <w:jc w:val="both"/>
         <w:rPr>
           <w:rFonts w:ascii="Arial" w:hAnsi="Arial" w:cs="Arial"/>
           <w:sz w:val="22"/>
@@ -822,6 +1628,17 @@
     </w:sectPr>
   </w:body>
 </w:document>
+</file>
+
+<file path=word/people.xml><?xml version="1.0" encoding="utf-8"?>
+<w15:people xmlns:wpc="http://schemas.microsoft.com/office/word/2010/wordprocessingCanvas" xmlns:cx="http://schemas.microsoft.com/office/drawing/2014/chartex" xmlns:cx1="http://schemas.microsoft.com/office/drawing/2015/9/8/chartex" xmlns:cx2="http://schemas.microsoft.com/office/drawing/2015/10/21/chartex" xmlns:cx3="http://schemas.microsoft.com/office/drawing/2016/5/9/chartex" xmlns:cx4="http://schemas.microsoft.com/office/drawing/2016/5/10/chartex" xmlns:cx5="http://schemas.microsoft.com/office/drawing/2016/5/11/chartex" xmlns:cx6="http://schemas.microsoft.com/office/drawing/2016/5/12/chartex" xmlns:cx7="http://schemas.microsoft.com/office/drawing/2016/5/13/chartex" xmlns:cx8="http://schemas.microsoft.com/office/drawing/2016/5/14/chartex" xmlns:mc="http://schemas.openxmlformats.org/markup-compatibility/2006" xmlns:aink="http://schemas.microsoft.com/office/drawing/2016/ink" xmlns:am3d="http://schemas.microsoft.com/office/drawing/2017/model3d" xmlns:o="urn:schemas-microsoft-com:office:office" xmlns:r="http://schemas.openxmlformats.org/officeDocument/2006/relationships" xmlns:m="http://schemas.openxmlformats.org/officeDocument/2006/math" xmlns:v="urn:schemas-microsoft-com:vml" xmlns:wp14="http://schemas.microsoft.com/office/word/2010/wordprocessingDrawing" xmlns:wp="http://schemas.openxmlformats.org/drawingml/2006/wordprocessingDrawing" xmlns:w10="urn:schemas-microsoft-com:office:word" xmlns:w="http://schemas.openxmlformats.org/wordprocessingml/2006/main" xmlns:w14="http://schemas.microsoft.com/office/word/2010/wordml" xmlns:w15="http://schemas.microsoft.com/office/word/2012/wordml" xmlns:w16cex="http://schemas.microsoft.com/office/word/2018/wordml/cex" xmlns:w16cid="http://schemas.microsoft.com/office/word/2016/wordml/cid" xmlns:w16="http://schemas.microsoft.com/office/word/2018/wordml" xmlns:w16sdtdh="http://schemas.microsoft.com/office/word/2020/wordml/sdtdatahash" xmlns:w16se="http://schemas.microsoft.com/office/word/2015/wordml/symex" xmlns:wpg="http://schemas.microsoft.com/office/word/2010/wordprocessingGroup" xmlns:wpi="http://schemas.microsoft.com/office/word/2010/wordprocessingInk" xmlns:wne="http://schemas.microsoft.com/office/word/2006/wordml" xmlns:wps="http://schemas.microsoft.com/office/word/2010/wordprocessingShape" mc:Ignorable="w14 w15 w16se w16cid w16 w16cex w16sdtdh wp14">
+  <w15:person w15:author="Rangan, Prashanth">
+    <w15:presenceInfo w15:providerId="AD" w15:userId="S::prangan@albany.edu::97599dd9-86ac-4464-a54d-2d708269178f"/>
+  </w15:person>
+  <w15:person w15:author="Elliot Martin">
+    <w15:presenceInfo w15:providerId="Windows Live" w15:userId="31f79c2c0b7a9dfb"/>
+  </w15:person>
+</w15:people>
 </file>
 
 <file path=word/styles.xml><?xml version="1.0" encoding="utf-8"?>
@@ -1234,7 +2051,6 @@
   <w:style w:type="character" w:default="1" w:styleId="DefaultParagraphFont">
     <w:name w:val="Default Paragraph Font"/>
     <w:uiPriority w:val="1"/>
-    <w:semiHidden/>
     <w:unhideWhenUsed/>
   </w:style>
   <w:style w:type="table" w:default="1" w:styleId="TableNormal">
@@ -1262,12 +2078,37 @@
     <w:name w:val="Hyperlink"/>
     <w:basedOn w:val="DefaultParagraphFont"/>
     <w:uiPriority w:val="99"/>
-    <w:semiHidden/>
     <w:unhideWhenUsed/>
     <w:rsid w:val="006858CA"/>
     <w:rPr>
       <w:color w:val="0000FF" w:themeColor="hyperlink"/>
       <w:u w:val="single"/>
+    </w:rPr>
+  </w:style>
+  <w:style w:type="character" w:styleId="UnresolvedMention">
+    <w:name w:val="Unresolved Mention"/>
+    <w:basedOn w:val="DefaultParagraphFont"/>
+    <w:uiPriority w:val="99"/>
+    <w:semiHidden/>
+    <w:unhideWhenUsed/>
+    <w:rsid w:val="0025726F"/>
+    <w:rPr>
+      <w:color w:val="605E5C"/>
+      <w:shd w:val="clear" w:color="auto" w:fill="E1DFDD"/>
+    </w:rPr>
+  </w:style>
+  <w:style w:type="paragraph" w:styleId="Revision">
+    <w:name w:val="Revision"/>
+    <w:hidden/>
+    <w:uiPriority w:val="99"/>
+    <w:semiHidden/>
+    <w:rsid w:val="00340332"/>
+    <w:pPr>
+      <w:spacing w:after="0" w:line="240" w:lineRule="auto"/>
+    </w:pPr>
+    <w:rPr>
+      <w:sz w:val="24"/>
+      <w:szCs w:val="24"/>
     </w:rPr>
   </w:style>
 </w:styles>

</xml_diff>